<commit_message>
EDIT: PrecRtdSim datasheet, register map
</commit_message>
<xml_diff>
--- a/Documents/PrecRtdSim-datasheet.docx
+++ b/Documents/PrecRtdSim-datasheet.docx
@@ -1428,12 +1428,21 @@
                 <w:bCs w:val="0"/>
               </w:rPr>
             </w:pPr>
+            <w:proofErr w:type="spellStart"/>
             <w:r>
               <w:rPr>
                 <w:b w:val="0"/>
                 <w:bCs w:val="0"/>
               </w:rPr>
-              <w:t>RTDx pins voltage to GND-ISO</w:t>
+              <w:t>RTDx</w:t>
+            </w:r>
+            <w:proofErr w:type="spellEnd"/>
+            <w:r>
+              <w:rPr>
+                <w:b w:val="0"/>
+                <w:bCs w:val="0"/>
+              </w:rPr>
+              <w:t xml:space="preserve"> pins voltage to GND-ISO</w:t>
             </w:r>
           </w:p>
         </w:tc>
@@ -1538,7 +1547,23 @@
                 <w:b w:val="0"/>
                 <w:bCs w:val="0"/>
               </w:rPr>
-              <w:t>Current through RTDx port</w:t>
+              <w:t xml:space="preserve">Current through </w:t>
+            </w:r>
+            <w:proofErr w:type="spellStart"/>
+            <w:r>
+              <w:rPr>
+                <w:b w:val="0"/>
+                <w:bCs w:val="0"/>
+              </w:rPr>
+              <w:t>RTDx</w:t>
+            </w:r>
+            <w:proofErr w:type="spellEnd"/>
+            <w:r>
+              <w:rPr>
+                <w:b w:val="0"/>
+                <w:bCs w:val="0"/>
+              </w:rPr>
+              <w:t xml:space="preserve"> port</w:t>
             </w:r>
           </w:p>
         </w:tc>
@@ -1681,9 +1706,11 @@
             <w:r>
               <w:t xml:space="preserve"> bits, </w:t>
             </w:r>
+            <w:proofErr w:type="gramStart"/>
             <w:r>
               <w:t>Even</w:t>
             </w:r>
+            <w:proofErr w:type="gramEnd"/>
             <w:r>
               <w:t xml:space="preserve"> parity, 1 stop bit</w:t>
             </w:r>
@@ -2399,7 +2426,7 @@
           </mc:Choice>
           <mc:Fallback>
             <w:pict>
-              <v:shapetype w14:anchorId="02DA2D4A" id="_x0000_t32" coordsize="21600,21600" o:spt="32" o:oned="t" path="m,l21600,21600e" filled="f">
+              <v:shapetype w14:anchorId="0383097C" id="_x0000_t32" coordsize="21600,21600" o:spt="32" o:oned="t" path="m,l21600,21600e" filled="f">
                 <v:path arrowok="t" fillok="f" o:connecttype="none"/>
                 <o:lock v:ext="edit" shapetype="t"/>
               </v:shapetype>
@@ -2474,7 +2501,7 @@
           </mc:Choice>
           <mc:Fallback>
             <w:pict>
-              <v:shape w14:anchorId="78122C17" id="Přímá spojnice se šipkou 18" o:spid="_x0000_s1026" type="#_x0000_t32" style="position:absolute;margin-left:232.85pt;margin-top:216.9pt;width:0;height:31.4pt;flip:y;z-index:251892224;visibility:visible;mso-wrap-style:square;mso-wrap-distance-left:9pt;mso-wrap-distance-top:0;mso-wrap-distance-right:9pt;mso-wrap-distance-bottom:0;mso-position-horizontal:absolute;mso-position-horizontal-relative:text;mso-position-vertical:absolute;mso-position-vertical-relative:text" o:gfxdata="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" strokecolor="black [3213]">
+              <v:shape w14:anchorId="64810CF1" id="Přímá spojnice se šipkou 18" o:spid="_x0000_s1026" type="#_x0000_t32" style="position:absolute;margin-left:232.85pt;margin-top:216.9pt;width:0;height:31.4pt;flip:y;z-index:251892224;visibility:visible;mso-wrap-style:square;mso-wrap-distance-left:9pt;mso-wrap-distance-top:0;mso-wrap-distance-right:9pt;mso-wrap-distance-bottom:0;mso-position-horizontal:absolute;mso-position-horizontal-relative:text;mso-position-vertical:absolute;mso-position-vertical-relative:text" o:gfxdata="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" strokecolor="black [3213]">
                 <v:stroke dashstyle="3 1" endarrow="open"/>
               </v:shape>
             </w:pict>
@@ -2551,7 +2578,7 @@
           </mc:Choice>
           <mc:Fallback>
             <w:pict>
-              <v:shape w14:anchorId="294661AA" id="Přímá spojnice se šipkou 17" o:spid="_x0000_s1026" type="#_x0000_t32" style="position:absolute;margin-left:390.35pt;margin-top:197pt;width:28.8pt;height:0;flip:x;z-index:251887104;visibility:visible;mso-wrap-style:square;mso-width-percent:0;mso-height-percent:0;mso-wrap-distance-left:9pt;mso-wrap-distance-top:0;mso-wrap-distance-right:9pt;mso-wrap-distance-bottom:0;mso-position-horizontal:absolute;mso-position-horizontal-relative:text;mso-position-vertical:absolute;mso-position-vertical-relative:text;mso-width-percent:0;mso-height-percent:0;mso-width-relative:margin;mso-height-relative:margin" o:gfxdata="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" strokecolor="black [3213]">
+              <v:shape w14:anchorId="33BE25F6" id="Přímá spojnice se šipkou 17" o:spid="_x0000_s1026" type="#_x0000_t32" style="position:absolute;margin-left:390.35pt;margin-top:197pt;width:28.8pt;height:0;flip:x;z-index:251887104;visibility:visible;mso-wrap-style:square;mso-width-percent:0;mso-height-percent:0;mso-wrap-distance-left:9pt;mso-wrap-distance-top:0;mso-wrap-distance-right:9pt;mso-wrap-distance-bottom:0;mso-position-horizontal:absolute;mso-position-horizontal-relative:text;mso-position-vertical:absolute;mso-position-vertical-relative:text;mso-width-percent:0;mso-height-percent:0;mso-width-relative:margin;mso-height-relative:margin" o:gfxdata="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" strokecolor="black [3213]">
                 <v:stroke dashstyle="3 1" endarrow="open"/>
               </v:shape>
             </w:pict>
@@ -2625,7 +2652,7 @@
           </mc:Choice>
           <mc:Fallback>
             <w:pict>
-              <v:shape w14:anchorId="23AD00B1" id="Přímá spojnice se šipkou 16" o:spid="_x0000_s1026" type="#_x0000_t32" style="position:absolute;margin-left:91.95pt;margin-top:29.45pt;width:41.75pt;height:0;z-index:251879936;visibility:visible;mso-wrap-style:square;mso-width-percent:0;mso-wrap-distance-left:9pt;mso-wrap-distance-top:0;mso-wrap-distance-right:9pt;mso-wrap-distance-bottom:0;mso-position-horizontal:absolute;mso-position-horizontal-relative:text;mso-position-vertical:absolute;mso-position-vertical-relative:text;mso-width-percent:0;mso-width-relative:margin" o:gfxdata="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" strokecolor="black [3213]">
+              <v:shape w14:anchorId="54B8BB17" id="Přímá spojnice se šipkou 16" o:spid="_x0000_s1026" type="#_x0000_t32" style="position:absolute;margin-left:91.95pt;margin-top:29.45pt;width:41.75pt;height:0;z-index:251879936;visibility:visible;mso-wrap-style:square;mso-width-percent:0;mso-wrap-distance-left:9pt;mso-wrap-distance-top:0;mso-wrap-distance-right:9pt;mso-wrap-distance-bottom:0;mso-position-horizontal:absolute;mso-position-horizontal-relative:text;mso-position-vertical:absolute;mso-position-vertical-relative:text;mso-width-percent:0;mso-width-relative:margin" o:gfxdata="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" strokecolor="black [3213]">
                 <v:stroke dashstyle="3 1" endarrow="open"/>
               </v:shape>
             </w:pict>
@@ -2699,7 +2726,7 @@
           </mc:Choice>
           <mc:Fallback>
             <w:pict>
-              <v:shape w14:anchorId="4235432B" id="Přímá spojnice se šipkou 16" o:spid="_x0000_s1026" type="#_x0000_t32" style="position:absolute;margin-left:92pt;margin-top:172.3pt;width:41.75pt;height:0;z-index:251871744;visibility:visible;mso-wrap-style:square;mso-width-percent:0;mso-wrap-distance-left:9pt;mso-wrap-distance-top:0;mso-wrap-distance-right:9pt;mso-wrap-distance-bottom:0;mso-position-horizontal:absolute;mso-position-horizontal-relative:text;mso-position-vertical:absolute;mso-position-vertical-relative:text;mso-width-percent:0;mso-width-relative:margin" o:gfxdata="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" strokecolor="black [3213]">
+              <v:shape w14:anchorId="5BF80218" id="Přímá spojnice se šipkou 16" o:spid="_x0000_s1026" type="#_x0000_t32" style="position:absolute;margin-left:92pt;margin-top:172.3pt;width:41.75pt;height:0;z-index:251871744;visibility:visible;mso-wrap-style:square;mso-width-percent:0;mso-wrap-distance-left:9pt;mso-wrap-distance-top:0;mso-wrap-distance-right:9pt;mso-wrap-distance-bottom:0;mso-position-horizontal:absolute;mso-position-horizontal-relative:text;mso-position-vertical:absolute;mso-position-vertical-relative:text;mso-width-percent:0;mso-width-relative:margin" o:gfxdata="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" strokecolor="black [3213]">
                 <v:stroke dashstyle="3 1" endarrow="open"/>
               </v:shape>
             </w:pict>
@@ -2773,7 +2800,7 @@
           </mc:Choice>
           <mc:Fallback>
             <w:pict>
-              <v:shape w14:anchorId="77A0CEE3" id="Přímá spojnice se šipkou 16" o:spid="_x0000_s1026" type="#_x0000_t32" style="position:absolute;margin-left:92.1pt;margin-top:132.2pt;width:41.75pt;height:0;z-index:251858432;visibility:visible;mso-wrap-style:square;mso-width-percent:0;mso-wrap-distance-left:9pt;mso-wrap-distance-top:0;mso-wrap-distance-right:9pt;mso-wrap-distance-bottom:0;mso-position-horizontal:absolute;mso-position-horizontal-relative:text;mso-position-vertical:absolute;mso-position-vertical-relative:text;mso-width-percent:0;mso-width-relative:margin" o:gfxdata="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" strokecolor="black [3213]">
+              <v:shape w14:anchorId="3FBCCF6C" id="Přímá spojnice se šipkou 16" o:spid="_x0000_s1026" type="#_x0000_t32" style="position:absolute;margin-left:92.1pt;margin-top:132.2pt;width:41.75pt;height:0;z-index:251858432;visibility:visible;mso-wrap-style:square;mso-width-percent:0;mso-wrap-distance-left:9pt;mso-wrap-distance-top:0;mso-wrap-distance-right:9pt;mso-wrap-distance-bottom:0;mso-position-horizontal:absolute;mso-position-horizontal-relative:text;mso-position-vertical:absolute;mso-position-vertical-relative:text;mso-width-percent:0;mso-width-relative:margin" o:gfxdata="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" strokecolor="black [3213]">
                 <v:stroke dashstyle="3 1" endarrow="open"/>
               </v:shape>
             </w:pict>
@@ -4081,10 +4108,10 @@
         <w:tblLook w:val="04A0" w:firstRow="1" w:lastRow="0" w:firstColumn="1" w:lastColumn="0" w:noHBand="0" w:noVBand="1"/>
       </w:tblPr>
       <w:tblGrid>
-        <w:gridCol w:w="964"/>
-        <w:gridCol w:w="2414"/>
+        <w:gridCol w:w="965"/>
+        <w:gridCol w:w="2437"/>
         <w:gridCol w:w="851"/>
-        <w:gridCol w:w="6001"/>
+        <w:gridCol w:w="6095"/>
       </w:tblGrid>
       <w:tr>
         <w:tc>
@@ -4960,10 +4987,10 @@
         <w:tblLook w:val="04A0" w:firstRow="1" w:lastRow="0" w:firstColumn="1" w:lastColumn="0" w:noHBand="0" w:noVBand="1"/>
       </w:tblPr>
       <w:tblGrid>
-        <w:gridCol w:w="964"/>
-        <w:gridCol w:w="2383"/>
+        <w:gridCol w:w="965"/>
+        <w:gridCol w:w="2429"/>
         <w:gridCol w:w="999"/>
-        <w:gridCol w:w="5884"/>
+        <w:gridCol w:w="6063"/>
       </w:tblGrid>
       <w:tr>
         <w:tc>
@@ -5678,6 +5705,8 @@
             </w:r>
             <w:r>
               <w:br/>
+            </w:r>
+            <w:r>
               <w:t xml:space="preserve">Value 0 – Temperature calibration off </w:t>
             </w:r>
             <w:r>
@@ -5996,7 +6025,10 @@
           </w:tcPr>
           <w:p>
             <w:r>
-              <w:t>Set temperature</w:t>
+              <w:t>Set t</w:t>
+            </w:r>
+            <w:r>
+              <w:t>emperature</w:t>
             </w:r>
           </w:p>
         </w:tc>
@@ -6419,7 +6451,15 @@
         <w:t xml:space="preserve"> after writing the </w:t>
       </w:r>
       <w:r>
-        <w:t xml:space="preserve">“Apply modbus parameters” </w:t>
+        <w:t xml:space="preserve">“Apply </w:t>
+      </w:r>
+      <w:proofErr w:type="spellStart"/>
+      <w:r>
+        <w:t>modbus</w:t>
+      </w:r>
+      <w:proofErr w:type="spellEnd"/>
+      <w:r>
+        <w:t xml:space="preserve"> parameters” </w:t>
       </w:r>
       <w:r>
         <w:t>register.</w:t>
@@ -8007,9 +8047,9 @@
         <w:tblLook w:val="04A0" w:firstRow="1" w:lastRow="0" w:firstColumn="1" w:lastColumn="0" w:noHBand="0" w:noVBand="1"/>
       </w:tblPr>
       <w:tblGrid>
-        <w:gridCol w:w="1696"/>
-        <w:gridCol w:w="1411"/>
-        <w:gridCol w:w="7113"/>
+        <w:gridCol w:w="1701"/>
+        <w:gridCol w:w="1417"/>
+        <w:gridCol w:w="7157"/>
       </w:tblGrid>
       <w:tr>
         <w:trPr>
@@ -8376,7 +8416,7 @@
         </mc:Choice>
         <mc:Fallback>
           <w:pict>
-            <v:line w14:anchorId="7CD5AF32" id="Přímá spojnice 2" o:spid="_x0000_s1026" style="position:absolute;z-index:251657216;visibility:visible;mso-wrap-style:square;mso-width-percent:0;mso-wrap-distance-left:9pt;mso-wrap-distance-top:0;mso-wrap-distance-right:9pt;mso-wrap-distance-bottom:0;mso-position-horizontal:absolute;mso-position-horizontal-relative:text;mso-position-vertical:absolute;mso-position-vertical-relative:text;mso-width-percent:0;mso-width-relative:margin" from="0,-.05pt" to="506pt,-.05pt" o:gfxdata="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" strokecolor="#f68c36 [3049]" strokeweight="1pt"/>
+            <v:line w14:anchorId="08143E5E" id="Přímá spojnice 2" o:spid="_x0000_s1026" style="position:absolute;z-index:251657216;visibility:visible;mso-wrap-style:square;mso-width-percent:0;mso-wrap-distance-left:9pt;mso-wrap-distance-top:0;mso-wrap-distance-right:9pt;mso-wrap-distance-bottom:0;mso-position-horizontal:absolute;mso-position-horizontal-relative:text;mso-position-vertical:absolute;mso-position-vertical-relative:text;mso-width-percent:0;mso-width-relative:margin" from="0,-.05pt" to="506pt,-.05pt" o:gfxdata="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" strokecolor="#f68c36 [3049]" strokeweight="1pt"/>
           </w:pict>
         </mc:Fallback>
       </mc:AlternateContent>
@@ -8500,7 +8540,7 @@
         </mc:Choice>
         <mc:Fallback>
           <w:pict>
-            <v:line w14:anchorId="3C6493B6" id="Přímá spojnice 9" o:spid="_x0000_s1026" style="position:absolute;z-index:251691008;visibility:visible;mso-wrap-style:square;mso-width-percent:0;mso-wrap-distance-left:9pt;mso-wrap-distance-top:0;mso-wrap-distance-right:9pt;mso-wrap-distance-bottom:0;mso-position-horizontal:absolute;mso-position-horizontal-relative:text;mso-position-vertical:absolute;mso-position-vertical-relative:text;mso-width-percent:0;mso-width-relative:margin" from="0,-.05pt" to="506pt,-.05pt" o:gfxdata="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" strokecolor="#f68c36 [3049]" strokeweight="1pt"/>
+            <v:line w14:anchorId="56C0AC62" id="Přímá spojnice 9" o:spid="_x0000_s1026" style="position:absolute;z-index:251691008;visibility:visible;mso-wrap-style:square;mso-width-percent:0;mso-wrap-distance-left:9pt;mso-wrap-distance-top:0;mso-wrap-distance-right:9pt;mso-wrap-distance-bottom:0;mso-position-horizontal:absolute;mso-position-horizontal-relative:text;mso-position-vertical:absolute;mso-position-vertical-relative:text;mso-width-percent:0;mso-width-relative:margin" from="0,-.05pt" to="506pt,-.05pt" o:gfxdata="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" strokecolor="#f68c36 [3049]" strokeweight="1pt"/>
           </w:pict>
         </mc:Fallback>
       </mc:AlternateContent>
@@ -8580,7 +8620,7 @@
         </mc:Choice>
         <mc:Fallback>
           <w:pict>
-            <v:line w14:anchorId="1754E421" id="Přímá spojnice 11" o:spid="_x0000_s1026" style="position:absolute;z-index:251670016;visibility:visible;mso-wrap-style:square;mso-width-percent:0;mso-wrap-distance-left:9pt;mso-wrap-distance-top:0;mso-wrap-distance-right:9pt;mso-wrap-distance-bottom:0;mso-position-horizontal:absolute;mso-position-horizontal-relative:text;mso-position-vertical:absolute;mso-position-vertical-relative:text;mso-width-percent:0;mso-width-relative:margin" from="-.55pt,16.1pt" to="476.95pt,16.1pt" o:gfxdata="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" strokecolor="#f68c36 [3049]" strokeweight="1pt"/>
+            <v:line w14:anchorId="08E46A4E" id="Přímá spojnice 11" o:spid="_x0000_s1026" style="position:absolute;z-index:251670016;visibility:visible;mso-wrap-style:square;mso-width-percent:0;mso-wrap-distance-left:9pt;mso-wrap-distance-top:0;mso-wrap-distance-right:9pt;mso-wrap-distance-bottom:0;mso-position-horizontal:absolute;mso-position-horizontal-relative:text;mso-position-vertical:absolute;mso-position-vertical-relative:text;mso-width-percent:0;mso-width-relative:margin" from="-.55pt,16.1pt" to="476.95pt,16.1pt" o:gfxdata="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" strokecolor="#f68c36 [3049]" strokeweight="1pt"/>
           </w:pict>
         </mc:Fallback>
       </mc:AlternateContent>
@@ -10691,7 +10731,6 @@
   <w:style w:type="character" w:default="1" w:styleId="Standardnpsmoodstavce">
     <w:name w:val="Default Paragraph Font"/>
     <w:uiPriority w:val="1"/>
-    <w:semiHidden/>
     <w:unhideWhenUsed/>
   </w:style>
   <w:style w:type="table" w:default="1" w:styleId="Normlntabulka">

</xml_diff>